<commit_message>
Ajuste na ordem dos casos de uso
</commit_message>
<xml_diff>
--- a/4.4 Caso de Teste - UC-18 Consultar receita.docx
+++ b/4.4 Caso de Teste - UC-18 Consultar receita.docx
@@ -4,8 +4,8 @@
   <w:body>
     <w:tbl>
       <w:tblPr>
-        <w:tblW w:w="9214" w:type="dxa"/>
-        <w:tblInd w:w="-5" w:type="dxa"/>
+        <w:tblW w:w="9281" w:type="dxa"/>
+        <w:tblInd w:w="-72" w:type="dxa"/>
         <w:tblBorders>
           <w:top w:val="single" w:sz="4" w:space="0" w:color="auto"/>
           <w:left w:val="single" w:sz="4" w:space="0" w:color="auto"/>
@@ -21,7 +21,7 @@
         <w:tblLook w:val="0000" w:firstRow="0" w:lastRow="0" w:firstColumn="0" w:lastColumn="0" w:noHBand="0" w:noVBand="0"/>
       </w:tblPr>
       <w:tblGrid>
-        <w:gridCol w:w="1068"/>
+        <w:gridCol w:w="1135"/>
         <w:gridCol w:w="1701"/>
         <w:gridCol w:w="1984"/>
         <w:gridCol w:w="2268"/>
@@ -30,7 +30,7 @@
       <w:tr>
         <w:tc>
           <w:tcPr>
-            <w:tcW w:w="1068" w:type="dxa"/>
+            <w:tcW w:w="1135" w:type="dxa"/>
             <w:tcBorders>
               <w:bottom w:val="single" w:sz="4" w:space="0" w:color="auto"/>
             </w:tcBorders>
@@ -88,7 +88,7 @@
         </w:trPr>
         <w:tc>
           <w:tcPr>
-            <w:tcW w:w="1068" w:type="dxa"/>
+            <w:tcW w:w="1135" w:type="dxa"/>
             <w:tcBorders>
               <w:bottom w:val="single" w:sz="4" w:space="0" w:color="auto"/>
             </w:tcBorders>
@@ -145,7 +145,7 @@
       <w:tr>
         <w:tc>
           <w:tcPr>
-            <w:tcW w:w="9214" w:type="dxa"/>
+            <w:tcW w:w="9281" w:type="dxa"/>
             <w:gridSpan w:val="5"/>
             <w:tcBorders>
               <w:bottom w:val="single" w:sz="4" w:space="0" w:color="auto"/>
@@ -177,7 +177,7 @@
         </w:trPr>
         <w:tc>
           <w:tcPr>
-            <w:tcW w:w="9214" w:type="dxa"/>
+            <w:tcW w:w="9281" w:type="dxa"/>
             <w:gridSpan w:val="5"/>
             <w:tcBorders>
               <w:bottom w:val="single" w:sz="4" w:space="0" w:color="auto"/>
@@ -216,8 +216,6 @@
               </w:rPr>
               <w:t>testes</w:t>
             </w:r>
-            <w:bookmarkStart w:id="0" w:name="_GoBack"/>
-            <w:bookmarkEnd w:id="0"/>
           </w:p>
         </w:tc>
       </w:tr>
@@ -227,7 +225,7 @@
         </w:trPr>
         <w:tc>
           <w:tcPr>
-            <w:tcW w:w="2769" w:type="dxa"/>
+            <w:tcW w:w="2836" w:type="dxa"/>
             <w:gridSpan w:val="2"/>
             <w:tcBorders>
               <w:bottom w:val="single" w:sz="4" w:space="0" w:color="auto"/>
@@ -359,7 +357,7 @@
         </w:trPr>
         <w:tc>
           <w:tcPr>
-            <w:tcW w:w="2769" w:type="dxa"/>
+            <w:tcW w:w="2836" w:type="dxa"/>
             <w:gridSpan w:val="2"/>
             <w:tcBorders>
               <w:bottom w:val="single" w:sz="4" w:space="0" w:color="auto"/>
@@ -473,7 +471,7 @@
         </w:trPr>
         <w:tc>
           <w:tcPr>
-            <w:tcW w:w="2769" w:type="dxa"/>
+            <w:tcW w:w="2836" w:type="dxa"/>
             <w:gridSpan w:val="2"/>
             <w:shd w:val="pct25" w:color="auto" w:fill="auto"/>
             <w:vAlign w:val="center"/>
@@ -578,7 +576,7 @@
         </w:trPr>
         <w:tc>
           <w:tcPr>
-            <w:tcW w:w="2769" w:type="dxa"/>
+            <w:tcW w:w="2836" w:type="dxa"/>
             <w:gridSpan w:val="2"/>
             <w:vAlign w:val="center"/>
           </w:tcPr>
@@ -661,7 +659,7 @@
         </w:trPr>
         <w:tc>
           <w:tcPr>
-            <w:tcW w:w="9214" w:type="dxa"/>
+            <w:tcW w:w="9281" w:type="dxa"/>
             <w:gridSpan w:val="5"/>
             <w:shd w:val="clear" w:color="auto" w:fill="BFBFBF" w:themeFill="background1" w:themeFillShade="BF"/>
             <w:vAlign w:val="center"/>
@@ -691,7 +689,7 @@
         </w:trPr>
         <w:tc>
           <w:tcPr>
-            <w:tcW w:w="9214" w:type="dxa"/>
+            <w:tcW w:w="9281" w:type="dxa"/>
             <w:gridSpan w:val="5"/>
             <w:tcBorders>
               <w:bottom w:val="single" w:sz="4" w:space="0" w:color="auto"/>
@@ -798,6 +796,8 @@
               </w:rPr>
               <w:t>MENSAGEM DE ERRO</w:t>
             </w:r>
+            <w:bookmarkStart w:id="0" w:name="_GoBack"/>
+            <w:bookmarkEnd w:id="0"/>
           </w:p>
         </w:tc>
       </w:tr>
@@ -3221,16 +3221,7 @@
                 <w:sz w:val="20"/>
                 <w:szCs w:val="20"/>
               </w:rPr>
-              <w:t xml:space="preserve">ERRO: </w:t>
-            </w:r>
-            <w:r>
-              <w:rPr>
-                <w:rFonts w:ascii="Arial" w:hAnsi="Arial" w:cs="Arial"/>
-                <w:bCs/>
-                <w:sz w:val="20"/>
-                <w:szCs w:val="20"/>
-              </w:rPr>
-              <w:t>DATA INVÁLIDA</w:t>
+              <w:t>ERRO: DATA INVÁLIDA</w:t>
             </w:r>
           </w:p>
         </w:tc>
@@ -5272,7 +5263,7 @@
 </file>
 
 <file path=customXml/itemProps1.xml><?xml version="1.0" encoding="utf-8"?>
-<ds:datastoreItem xmlns:ds="http://schemas.openxmlformats.org/officeDocument/2006/customXml" ds:itemID="{9745044D-240E-4B67-9747-06F980E233ED}">
+<ds:datastoreItem xmlns:ds="http://schemas.openxmlformats.org/officeDocument/2006/customXml" ds:itemID="{0A489AB6-EE24-4CF9-9F7E-2620B7D0F2F0}">
   <ds:schemaRefs>
     <ds:schemaRef ds:uri="http://schemas.openxmlformats.org/officeDocument/2006/bibliography"/>
   </ds:schemaRefs>

</xml_diff>

<commit_message>
Ajuste na ordem dos casos de teste
</commit_message>
<xml_diff>
--- a/4.4 Caso de Teste - UC-18 Consultar receita.docx
+++ b/4.4 Caso de Teste - UC-18 Consultar receita.docx
@@ -4,8 +4,8 @@
   <w:body>
     <w:tbl>
       <w:tblPr>
-        <w:tblW w:w="9214" w:type="dxa"/>
-        <w:tblInd w:w="-5" w:type="dxa"/>
+        <w:tblW w:w="9281" w:type="dxa"/>
+        <w:tblInd w:w="-72" w:type="dxa"/>
         <w:tblBorders>
           <w:top w:val="single" w:sz="4" w:space="0" w:color="auto"/>
           <w:left w:val="single" w:sz="4" w:space="0" w:color="auto"/>
@@ -21,7 +21,7 @@
         <w:tblLook w:val="0000" w:firstRow="0" w:lastRow="0" w:firstColumn="0" w:lastColumn="0" w:noHBand="0" w:noVBand="0"/>
       </w:tblPr>
       <w:tblGrid>
-        <w:gridCol w:w="1068"/>
+        <w:gridCol w:w="1135"/>
         <w:gridCol w:w="1701"/>
         <w:gridCol w:w="1984"/>
         <w:gridCol w:w="2268"/>
@@ -30,7 +30,7 @@
       <w:tr>
         <w:tc>
           <w:tcPr>
-            <w:tcW w:w="1068" w:type="dxa"/>
+            <w:tcW w:w="1135" w:type="dxa"/>
             <w:tcBorders>
               <w:bottom w:val="single" w:sz="4" w:space="0" w:color="auto"/>
             </w:tcBorders>
@@ -88,7 +88,7 @@
         </w:trPr>
         <w:tc>
           <w:tcPr>
-            <w:tcW w:w="1068" w:type="dxa"/>
+            <w:tcW w:w="1135" w:type="dxa"/>
             <w:tcBorders>
               <w:bottom w:val="single" w:sz="4" w:space="0" w:color="auto"/>
             </w:tcBorders>
@@ -145,7 +145,7 @@
       <w:tr>
         <w:tc>
           <w:tcPr>
-            <w:tcW w:w="9214" w:type="dxa"/>
+            <w:tcW w:w="9281" w:type="dxa"/>
             <w:gridSpan w:val="5"/>
             <w:tcBorders>
               <w:bottom w:val="single" w:sz="4" w:space="0" w:color="auto"/>
@@ -177,7 +177,7 @@
         </w:trPr>
         <w:tc>
           <w:tcPr>
-            <w:tcW w:w="9214" w:type="dxa"/>
+            <w:tcW w:w="9281" w:type="dxa"/>
             <w:gridSpan w:val="5"/>
             <w:tcBorders>
               <w:bottom w:val="single" w:sz="4" w:space="0" w:color="auto"/>
@@ -216,8 +216,6 @@
               </w:rPr>
               <w:t>testes</w:t>
             </w:r>
-            <w:bookmarkStart w:id="0" w:name="_GoBack"/>
-            <w:bookmarkEnd w:id="0"/>
           </w:p>
         </w:tc>
       </w:tr>
@@ -227,7 +225,7 @@
         </w:trPr>
         <w:tc>
           <w:tcPr>
-            <w:tcW w:w="2769" w:type="dxa"/>
+            <w:tcW w:w="2836" w:type="dxa"/>
             <w:gridSpan w:val="2"/>
             <w:tcBorders>
               <w:bottom w:val="single" w:sz="4" w:space="0" w:color="auto"/>
@@ -359,7 +357,7 @@
         </w:trPr>
         <w:tc>
           <w:tcPr>
-            <w:tcW w:w="2769" w:type="dxa"/>
+            <w:tcW w:w="2836" w:type="dxa"/>
             <w:gridSpan w:val="2"/>
             <w:tcBorders>
               <w:bottom w:val="single" w:sz="4" w:space="0" w:color="auto"/>
@@ -473,7 +471,7 @@
         </w:trPr>
         <w:tc>
           <w:tcPr>
-            <w:tcW w:w="2769" w:type="dxa"/>
+            <w:tcW w:w="2836" w:type="dxa"/>
             <w:gridSpan w:val="2"/>
             <w:shd w:val="pct25" w:color="auto" w:fill="auto"/>
             <w:vAlign w:val="center"/>
@@ -578,7 +576,7 @@
         </w:trPr>
         <w:tc>
           <w:tcPr>
-            <w:tcW w:w="2769" w:type="dxa"/>
+            <w:tcW w:w="2836" w:type="dxa"/>
             <w:gridSpan w:val="2"/>
             <w:vAlign w:val="center"/>
           </w:tcPr>
@@ -661,7 +659,7 @@
         </w:trPr>
         <w:tc>
           <w:tcPr>
-            <w:tcW w:w="9214" w:type="dxa"/>
+            <w:tcW w:w="9281" w:type="dxa"/>
             <w:gridSpan w:val="5"/>
             <w:shd w:val="clear" w:color="auto" w:fill="BFBFBF" w:themeFill="background1" w:themeFillShade="BF"/>
             <w:vAlign w:val="center"/>
@@ -691,7 +689,7 @@
         </w:trPr>
         <w:tc>
           <w:tcPr>
-            <w:tcW w:w="9214" w:type="dxa"/>
+            <w:tcW w:w="9281" w:type="dxa"/>
             <w:gridSpan w:val="5"/>
             <w:tcBorders>
               <w:bottom w:val="single" w:sz="4" w:space="0" w:color="auto"/>
@@ -798,6 +796,8 @@
               </w:rPr>
               <w:t>MENSAGEM DE ERRO</w:t>
             </w:r>
+            <w:bookmarkStart w:id="0" w:name="_GoBack"/>
+            <w:bookmarkEnd w:id="0"/>
           </w:p>
         </w:tc>
       </w:tr>
@@ -3221,16 +3221,7 @@
                 <w:sz w:val="20"/>
                 <w:szCs w:val="20"/>
               </w:rPr>
-              <w:t xml:space="preserve">ERRO: </w:t>
-            </w:r>
-            <w:r>
-              <w:rPr>
-                <w:rFonts w:ascii="Arial" w:hAnsi="Arial" w:cs="Arial"/>
-                <w:bCs/>
-                <w:sz w:val="20"/>
-                <w:szCs w:val="20"/>
-              </w:rPr>
-              <w:t>DATA INVÁLIDA</w:t>
+              <w:t>ERRO: DATA INVÁLIDA</w:t>
             </w:r>
           </w:p>
         </w:tc>
@@ -5272,7 +5263,7 @@
 </file>
 
 <file path=customXml/itemProps1.xml><?xml version="1.0" encoding="utf-8"?>
-<ds:datastoreItem xmlns:ds="http://schemas.openxmlformats.org/officeDocument/2006/customXml" ds:itemID="{9745044D-240E-4B67-9747-06F980E233ED}">
+<ds:datastoreItem xmlns:ds="http://schemas.openxmlformats.org/officeDocument/2006/customXml" ds:itemID="{0A489AB6-EE24-4CF9-9F7E-2620B7D0F2F0}">
   <ds:schemaRefs>
     <ds:schemaRef ds:uri="http://schemas.openxmlformats.org/officeDocument/2006/bibliography"/>
   </ds:schemaRefs>

</xml_diff>